<commit_message>
DSE_FH_ITV_008: Documentation related to CCRI for PWM is ready
</commit_message>
<xml_diff>
--- a/4) Verification/10.3. CCRI_20190405.docx
+++ b/4) Verification/10.3. CCRI_20190405.docx
@@ -567,13 +567,7 @@
           <w:i/>
         </w:rPr>
         <w:lastRenderedPageBreak/>
-        <w:t>C</w:t>
-      </w:r>
-      <w:r>
-        <w:rPr>
-          <w:i/>
-        </w:rPr>
-        <w:t>yclomatic</w:t>
+        <w:t>Cyclomatic</w:t>
       </w:r>
       <w:proofErr w:type="spellEnd"/>
       <w:r>
@@ -928,6 +922,448 @@
                     <a:xfrm>
                       <a:off x="0" y="0"/>
                       <a:ext cx="5612130" cy="634365"/>
+                    </a:xfrm>
+                    <a:prstGeom prst="rect">
+                      <a:avLst/>
+                    </a:prstGeom>
+                  </pic:spPr>
+                </pic:pic>
+              </a:graphicData>
+            </a:graphic>
+          </wp:inline>
+        </w:drawing>
+      </w:r>
+    </w:p>
+    <w:p>
+      <w:pPr>
+        <w:spacing w:after="200" w:line="276" w:lineRule="auto"/>
+      </w:pPr>
+      <w:r>
+        <w:br w:type="page"/>
+      </w:r>
+    </w:p>
+    <w:p>
+      <w:pPr>
+        <w:pStyle w:val="Ttulo2"/>
+        <w:rPr>
+          <w:i/>
+        </w:rPr>
+      </w:pPr>
+      <w:proofErr w:type="spellStart"/>
+      <w:r>
+        <w:rPr>
+          <w:i/>
+        </w:rPr>
+        <w:lastRenderedPageBreak/>
+        <w:t>Cyclomatic</w:t>
+      </w:r>
+      <w:proofErr w:type="spellEnd"/>
+      <w:r>
+        <w:rPr>
+          <w:i/>
+        </w:rPr>
+        <w:t xml:space="preserve"> Complexity </w:t>
+      </w:r>
+      <w:proofErr w:type="spellStart"/>
+      <w:r>
+        <w:rPr>
+          <w:i/>
+        </w:rPr>
+        <w:t>Redundance</w:t>
+      </w:r>
+      <w:proofErr w:type="spellEnd"/>
+      <w:r>
+        <w:rPr>
+          <w:i/>
+        </w:rPr>
+        <w:t xml:space="preserve"> PWM module</w:t>
+      </w:r>
+    </w:p>
+    <w:p>
+      <w:pPr>
+        <w:rPr>
+          <w:b/>
+          <w:i/>
+        </w:rPr>
+      </w:pPr>
+      <w:r>
+        <w:rPr>
+          <w:b/>
+          <w:i/>
+        </w:rPr>
+        <w:t>DETAILED REPORT ON MODULE</w:t>
+      </w:r>
+    </w:p>
+    <w:p>
+      <w:r>
+        <w:rPr>
+          <w:noProof/>
+          <w:lang w:val="es-MX" w:eastAsia="es-MX"/>
+        </w:rPr>
+        <w:drawing>
+          <wp:inline distT="0" distB="0" distL="0" distR="0" wp14:anchorId="4FC51042" wp14:editId="560D9A2D">
+            <wp:extent cx="5612130" cy="2242820"/>
+            <wp:effectExtent l="0" t="0" r="7620" b="5080"/>
+            <wp:docPr id="35" name="Imagen 35"/>
+            <wp:cNvGraphicFramePr>
+              <a:graphicFrameLocks xmlns:a="http://schemas.openxmlformats.org/drawingml/2006/main" noChangeAspect="1"/>
+            </wp:cNvGraphicFramePr>
+            <a:graphic xmlns:a="http://schemas.openxmlformats.org/drawingml/2006/main">
+              <a:graphicData uri="http://schemas.openxmlformats.org/drawingml/2006/picture">
+                <pic:pic xmlns:pic="http://schemas.openxmlformats.org/drawingml/2006/picture">
+                  <pic:nvPicPr>
+                    <pic:cNvPr id="0" name=""/>
+                    <pic:cNvPicPr/>
+                  </pic:nvPicPr>
+                  <pic:blipFill>
+                    <a:blip r:embed="rId13"/>
+                    <a:stretch>
+                      <a:fillRect/>
+                    </a:stretch>
+                  </pic:blipFill>
+                  <pic:spPr>
+                    <a:xfrm>
+                      <a:off x="0" y="0"/>
+                      <a:ext cx="5612130" cy="2242820"/>
+                    </a:xfrm>
+                    <a:prstGeom prst="rect">
+                      <a:avLst/>
+                    </a:prstGeom>
+                  </pic:spPr>
+                </pic:pic>
+              </a:graphicData>
+            </a:graphic>
+          </wp:inline>
+        </w:drawing>
+      </w:r>
+    </w:p>
+    <w:p>
+      <w:pPr>
+        <w:rPr>
+          <w:b/>
+          <w:i/>
+        </w:rPr>
+      </w:pPr>
+      <w:r>
+        <w:rPr>
+          <w:b/>
+          <w:i/>
+        </w:rPr>
+        <w:t>FUNCTIONS</w:t>
+      </w:r>
+    </w:p>
+    <w:p>
+      <w:pPr>
+        <w:rPr>
+          <w:noProof/>
+          <w:lang w:val="es-MX" w:eastAsia="es-MX"/>
+        </w:rPr>
+      </w:pPr>
+      <w:r>
+        <w:rPr>
+          <w:noProof/>
+          <w:lang w:val="es-MX" w:eastAsia="es-MX"/>
+        </w:rPr>
+        <w:drawing>
+          <wp:inline distT="0" distB="0" distL="0" distR="0" wp14:anchorId="62E0A742" wp14:editId="5F7D72EE">
+            <wp:extent cx="5612130" cy="3505835"/>
+            <wp:effectExtent l="0" t="0" r="7620" b="0"/>
+            <wp:docPr id="36" name="Imagen 36"/>
+            <wp:cNvGraphicFramePr>
+              <a:graphicFrameLocks xmlns:a="http://schemas.openxmlformats.org/drawingml/2006/main" noChangeAspect="1"/>
+            </wp:cNvGraphicFramePr>
+            <a:graphic xmlns:a="http://schemas.openxmlformats.org/drawingml/2006/main">
+              <a:graphicData uri="http://schemas.openxmlformats.org/drawingml/2006/picture">
+                <pic:pic xmlns:pic="http://schemas.openxmlformats.org/drawingml/2006/picture">
+                  <pic:nvPicPr>
+                    <pic:cNvPr id="0" name=""/>
+                    <pic:cNvPicPr/>
+                  </pic:nvPicPr>
+                  <pic:blipFill>
+                    <a:blip r:embed="rId14"/>
+                    <a:stretch>
+                      <a:fillRect/>
+                    </a:stretch>
+                  </pic:blipFill>
+                  <pic:spPr>
+                    <a:xfrm>
+                      <a:off x="0" y="0"/>
+                      <a:ext cx="5612130" cy="3505835"/>
+                    </a:xfrm>
+                    <a:prstGeom prst="rect">
+                      <a:avLst/>
+                    </a:prstGeom>
+                  </pic:spPr>
+                </pic:pic>
+              </a:graphicData>
+            </a:graphic>
+          </wp:inline>
+        </w:drawing>
+      </w:r>
+    </w:p>
+    <w:p>
+      <w:pPr>
+        <w:rPr>
+          <w:noProof/>
+          <w:lang w:val="es-MX" w:eastAsia="es-MX"/>
+        </w:rPr>
+      </w:pPr>
+    </w:p>
+    <w:p>
+      <w:pPr>
+        <w:rPr>
+          <w:noProof/>
+          <w:lang w:val="es-MX" w:eastAsia="es-MX"/>
+        </w:rPr>
+      </w:pPr>
+    </w:p>
+    <w:p>
+      <w:pPr>
+        <w:rPr>
+          <w:noProof/>
+          <w:lang w:val="es-MX" w:eastAsia="es-MX"/>
+        </w:rPr>
+      </w:pPr>
+    </w:p>
+    <w:p>
+      <w:pPr>
+        <w:rPr>
+          <w:noProof/>
+          <w:lang w:val="es-MX" w:eastAsia="es-MX"/>
+        </w:rPr>
+      </w:pPr>
+    </w:p>
+    <w:p>
+      <w:pPr>
+        <w:rPr>
+          <w:noProof/>
+          <w:lang w:val="es-MX" w:eastAsia="es-MX"/>
+        </w:rPr>
+      </w:pPr>
+    </w:p>
+    <w:p>
+      <w:pPr>
+        <w:rPr>
+          <w:b/>
+          <w:i/>
+          <w:noProof/>
+          <w:lang w:val="es-MX" w:eastAsia="es-MX"/>
+        </w:rPr>
+      </w:pPr>
+      <w:r>
+        <w:rPr>
+          <w:b/>
+          <w:i/>
+          <w:noProof/>
+          <w:lang w:val="es-MX" w:eastAsia="es-MX"/>
+        </w:rPr>
+        <w:lastRenderedPageBreak/>
+        <w:t>PROJECT</w:t>
+      </w:r>
+      <w:r>
+        <w:rPr>
+          <w:b/>
+          <w:i/>
+          <w:noProof/>
+          <w:lang w:val="es-MX" w:eastAsia="es-MX"/>
+        </w:rPr>
+        <w:t xml:space="preserve"> SUMMARY </w:t>
+      </w:r>
+    </w:p>
+    <w:p>
+      <w:r>
+        <w:rPr>
+          <w:noProof/>
+          <w:lang w:val="es-MX" w:eastAsia="es-MX"/>
+        </w:rPr>
+        <w:drawing>
+          <wp:inline distT="0" distB="0" distL="0" distR="0" wp14:anchorId="6AAEFA23" wp14:editId="55BEFD36">
+            <wp:extent cx="5612130" cy="1740535"/>
+            <wp:effectExtent l="0" t="0" r="7620" b="0"/>
+            <wp:docPr id="37" name="Imagen 37"/>
+            <wp:cNvGraphicFramePr>
+              <a:graphicFrameLocks xmlns:a="http://schemas.openxmlformats.org/drawingml/2006/main" noChangeAspect="1"/>
+            </wp:cNvGraphicFramePr>
+            <a:graphic xmlns:a="http://schemas.openxmlformats.org/drawingml/2006/main">
+              <a:graphicData uri="http://schemas.openxmlformats.org/drawingml/2006/picture">
+                <pic:pic xmlns:pic="http://schemas.openxmlformats.org/drawingml/2006/picture">
+                  <pic:nvPicPr>
+                    <pic:cNvPr id="0" name=""/>
+                    <pic:cNvPicPr/>
+                  </pic:nvPicPr>
+                  <pic:blipFill>
+                    <a:blip r:embed="rId15"/>
+                    <a:stretch>
+                      <a:fillRect/>
+                    </a:stretch>
+                  </pic:blipFill>
+                  <pic:spPr>
+                    <a:xfrm>
+                      <a:off x="0" y="0"/>
+                      <a:ext cx="5612130" cy="1740535"/>
+                    </a:xfrm>
+                    <a:prstGeom prst="rect">
+                      <a:avLst/>
+                    </a:prstGeom>
+                  </pic:spPr>
+                </pic:pic>
+              </a:graphicData>
+            </a:graphic>
+          </wp:inline>
+        </w:drawing>
+      </w:r>
+    </w:p>
+    <w:p>
+      <w:pPr>
+        <w:rPr>
+          <w:b/>
+          <w:i/>
+          <w:noProof/>
+          <w:lang w:val="es-MX" w:eastAsia="es-MX"/>
+        </w:rPr>
+      </w:pPr>
+      <w:r>
+        <w:rPr>
+          <w:b/>
+          <w:i/>
+          <w:noProof/>
+          <w:lang w:val="es-MX" w:eastAsia="es-MX"/>
+        </w:rPr>
+        <w:t xml:space="preserve">PROCEDURAL METRICS SUMMARY </w:t>
+      </w:r>
+    </w:p>
+    <w:p>
+      <w:r>
+        <w:rPr>
+          <w:noProof/>
+          <w:lang w:val="es-MX" w:eastAsia="es-MX"/>
+        </w:rPr>
+        <w:drawing>
+          <wp:inline distT="0" distB="0" distL="0" distR="0" wp14:anchorId="1B04DB0F" wp14:editId="24548B25">
+            <wp:extent cx="5612130" cy="300355"/>
+            <wp:effectExtent l="0" t="0" r="7620" b="4445"/>
+            <wp:docPr id="38" name="Imagen 38"/>
+            <wp:cNvGraphicFramePr>
+              <a:graphicFrameLocks xmlns:a="http://schemas.openxmlformats.org/drawingml/2006/main" noChangeAspect="1"/>
+            </wp:cNvGraphicFramePr>
+            <a:graphic xmlns:a="http://schemas.openxmlformats.org/drawingml/2006/main">
+              <a:graphicData uri="http://schemas.openxmlformats.org/drawingml/2006/picture">
+                <pic:pic xmlns:pic="http://schemas.openxmlformats.org/drawingml/2006/picture">
+                  <pic:nvPicPr>
+                    <pic:cNvPr id="0" name=""/>
+                    <pic:cNvPicPr/>
+                  </pic:nvPicPr>
+                  <pic:blipFill>
+                    <a:blip r:embed="rId16"/>
+                    <a:stretch>
+                      <a:fillRect/>
+                    </a:stretch>
+                  </pic:blipFill>
+                  <pic:spPr>
+                    <a:xfrm>
+                      <a:off x="0" y="0"/>
+                      <a:ext cx="5612130" cy="300355"/>
+                    </a:xfrm>
+                    <a:prstGeom prst="rect">
+                      <a:avLst/>
+                    </a:prstGeom>
+                  </pic:spPr>
+                </pic:pic>
+              </a:graphicData>
+            </a:graphic>
+          </wp:inline>
+        </w:drawing>
+      </w:r>
+    </w:p>
+    <w:p>
+      <w:pPr>
+        <w:rPr>
+          <w:b/>
+          <w:i/>
+        </w:rPr>
+      </w:pPr>
+      <w:r>
+        <w:rPr>
+          <w:b/>
+          <w:i/>
+        </w:rPr>
+        <w:t>OBJECT ORIENTED DESIGN</w:t>
+      </w:r>
+    </w:p>
+    <w:p>
+      <w:r>
+        <w:rPr>
+          <w:noProof/>
+          <w:lang w:val="es-MX" w:eastAsia="es-MX"/>
+        </w:rPr>
+        <w:drawing>
+          <wp:inline distT="0" distB="0" distL="0" distR="0" wp14:anchorId="5A6AC2DC" wp14:editId="4CC26982">
+            <wp:extent cx="5612130" cy="318770"/>
+            <wp:effectExtent l="0" t="0" r="7620" b="5080"/>
+            <wp:docPr id="39" name="Imagen 39"/>
+            <wp:cNvGraphicFramePr>
+              <a:graphicFrameLocks xmlns:a="http://schemas.openxmlformats.org/drawingml/2006/main" noChangeAspect="1"/>
+            </wp:cNvGraphicFramePr>
+            <a:graphic xmlns:a="http://schemas.openxmlformats.org/drawingml/2006/main">
+              <a:graphicData uri="http://schemas.openxmlformats.org/drawingml/2006/picture">
+                <pic:pic xmlns:pic="http://schemas.openxmlformats.org/drawingml/2006/picture">
+                  <pic:nvPicPr>
+                    <pic:cNvPr id="0" name=""/>
+                    <pic:cNvPicPr/>
+                  </pic:nvPicPr>
+                  <pic:blipFill>
+                    <a:blip r:embed="rId17"/>
+                    <a:stretch>
+                      <a:fillRect/>
+                    </a:stretch>
+                  </pic:blipFill>
+                  <pic:spPr>
+                    <a:xfrm>
+                      <a:off x="0" y="0"/>
+                      <a:ext cx="5612130" cy="318770"/>
+                    </a:xfrm>
+                    <a:prstGeom prst="rect">
+                      <a:avLst/>
+                    </a:prstGeom>
+                  </pic:spPr>
+                </pic:pic>
+              </a:graphicData>
+            </a:graphic>
+          </wp:inline>
+        </w:drawing>
+      </w:r>
+    </w:p>
+    <w:p>
+      <w:r>
+        <w:rPr>
+          <w:noProof/>
+          <w:lang w:val="es-MX" w:eastAsia="es-MX"/>
+        </w:rPr>
+        <w:drawing>
+          <wp:inline distT="0" distB="0" distL="0" distR="0" wp14:anchorId="5956762B" wp14:editId="65003692">
+            <wp:extent cx="5612130" cy="621030"/>
+            <wp:effectExtent l="0" t="0" r="7620" b="7620"/>
+            <wp:docPr id="40" name="Imagen 40"/>
+            <wp:cNvGraphicFramePr>
+              <a:graphicFrameLocks xmlns:a="http://schemas.openxmlformats.org/drawingml/2006/main" noChangeAspect="1"/>
+            </wp:cNvGraphicFramePr>
+            <a:graphic xmlns:a="http://schemas.openxmlformats.org/drawingml/2006/main">
+              <a:graphicData uri="http://schemas.openxmlformats.org/drawingml/2006/picture">
+                <pic:pic xmlns:pic="http://schemas.openxmlformats.org/drawingml/2006/picture">
+                  <pic:nvPicPr>
+                    <pic:cNvPr id="0" name=""/>
+                    <pic:cNvPicPr/>
+                  </pic:nvPicPr>
+                  <pic:blipFill>
+                    <a:blip r:embed="rId18"/>
+                    <a:stretch>
+                      <a:fillRect/>
+                    </a:stretch>
+                  </pic:blipFill>
+                  <pic:spPr>
+                    <a:xfrm>
+                      <a:off x="0" y="0"/>
+                      <a:ext cx="5612130" cy="621030"/>
                     </a:xfrm>
                     <a:prstGeom prst="rect">
                       <a:avLst/>

</xml_diff>

<commit_message>
DSE_FH_ITV_009: Documentation related to CCRI for Encoder module is ready
</commit_message>
<xml_diff>
--- a/4) Verification/10.3. CCRI_20190405.docx
+++ b/4) Verification/10.3. CCRI_20190405.docx
@@ -1364,6 +1364,406 @@
                     <a:xfrm>
                       <a:off x="0" y="0"/>
                       <a:ext cx="5612130" cy="621030"/>
+                    </a:xfrm>
+                    <a:prstGeom prst="rect">
+                      <a:avLst/>
+                    </a:prstGeom>
+                  </pic:spPr>
+                </pic:pic>
+              </a:graphicData>
+            </a:graphic>
+          </wp:inline>
+        </w:drawing>
+      </w:r>
+    </w:p>
+    <w:p>
+      <w:pPr>
+        <w:spacing w:after="200" w:line="276" w:lineRule="auto"/>
+      </w:pPr>
+      <w:r>
+        <w:br w:type="page"/>
+      </w:r>
+    </w:p>
+    <w:p>
+      <w:pPr>
+        <w:pStyle w:val="Ttulo2"/>
+        <w:rPr>
+          <w:i/>
+        </w:rPr>
+      </w:pPr>
+      <w:proofErr w:type="spellStart"/>
+      <w:r>
+        <w:rPr>
+          <w:i/>
+        </w:rPr>
+        <w:lastRenderedPageBreak/>
+        <w:t>Cyclomatic</w:t>
+      </w:r>
+      <w:proofErr w:type="spellEnd"/>
+      <w:r>
+        <w:rPr>
+          <w:i/>
+        </w:rPr>
+        <w:t xml:space="preserve"> Complexity </w:t>
+      </w:r>
+      <w:proofErr w:type="spellStart"/>
+      <w:r>
+        <w:rPr>
+          <w:i/>
+        </w:rPr>
+        <w:t>Redundance</w:t>
+      </w:r>
+      <w:proofErr w:type="spellEnd"/>
+      <w:r>
+        <w:rPr>
+          <w:i/>
+        </w:rPr>
+        <w:t xml:space="preserve"> ENCODER module</w:t>
+      </w:r>
+    </w:p>
+    <w:p>
+      <w:pPr>
+        <w:rPr>
+          <w:b/>
+          <w:i/>
+        </w:rPr>
+      </w:pPr>
+      <w:r>
+        <w:rPr>
+          <w:b/>
+          <w:i/>
+        </w:rPr>
+        <w:t>DETAILED REPORT ON MODULE</w:t>
+      </w:r>
+    </w:p>
+    <w:p>
+      <w:r>
+        <w:rPr>
+          <w:noProof/>
+          <w:lang w:val="es-MX" w:eastAsia="es-MX"/>
+        </w:rPr>
+        <w:drawing>
+          <wp:inline distT="0" distB="0" distL="0" distR="0" wp14:anchorId="1C78F32F" wp14:editId="6716162F">
+            <wp:extent cx="5612130" cy="2190750"/>
+            <wp:effectExtent l="0" t="0" r="7620" b="0"/>
+            <wp:docPr id="41" name="Imagen 41"/>
+            <wp:cNvGraphicFramePr>
+              <a:graphicFrameLocks xmlns:a="http://schemas.openxmlformats.org/drawingml/2006/main" noChangeAspect="1"/>
+            </wp:cNvGraphicFramePr>
+            <a:graphic xmlns:a="http://schemas.openxmlformats.org/drawingml/2006/main">
+              <a:graphicData uri="http://schemas.openxmlformats.org/drawingml/2006/picture">
+                <pic:pic xmlns:pic="http://schemas.openxmlformats.org/drawingml/2006/picture">
+                  <pic:nvPicPr>
+                    <pic:cNvPr id="0" name=""/>
+                    <pic:cNvPicPr/>
+                  </pic:nvPicPr>
+                  <pic:blipFill>
+                    <a:blip r:embed="rId19"/>
+                    <a:stretch>
+                      <a:fillRect/>
+                    </a:stretch>
+                  </pic:blipFill>
+                  <pic:spPr>
+                    <a:xfrm>
+                      <a:off x="0" y="0"/>
+                      <a:ext cx="5612130" cy="2190750"/>
+                    </a:xfrm>
+                    <a:prstGeom prst="rect">
+                      <a:avLst/>
+                    </a:prstGeom>
+                  </pic:spPr>
+                </pic:pic>
+              </a:graphicData>
+            </a:graphic>
+          </wp:inline>
+        </w:drawing>
+      </w:r>
+    </w:p>
+    <w:p>
+      <w:pPr>
+        <w:rPr>
+          <w:b/>
+          <w:i/>
+        </w:rPr>
+      </w:pPr>
+      <w:r>
+        <w:rPr>
+          <w:b/>
+          <w:i/>
+        </w:rPr>
+        <w:t>FUNCTIONS</w:t>
+      </w:r>
+    </w:p>
+    <w:p>
+      <w:r>
+        <w:rPr>
+          <w:noProof/>
+          <w:lang w:val="es-MX" w:eastAsia="es-MX"/>
+        </w:rPr>
+        <w:drawing>
+          <wp:inline distT="0" distB="0" distL="0" distR="0" wp14:anchorId="555DE72F" wp14:editId="0E7AD550">
+            <wp:extent cx="5612130" cy="2532380"/>
+            <wp:effectExtent l="0" t="0" r="7620" b="1270"/>
+            <wp:docPr id="42" name="Imagen 42"/>
+            <wp:cNvGraphicFramePr>
+              <a:graphicFrameLocks xmlns:a="http://schemas.openxmlformats.org/drawingml/2006/main" noChangeAspect="1"/>
+            </wp:cNvGraphicFramePr>
+            <a:graphic xmlns:a="http://schemas.openxmlformats.org/drawingml/2006/main">
+              <a:graphicData uri="http://schemas.openxmlformats.org/drawingml/2006/picture">
+                <pic:pic xmlns:pic="http://schemas.openxmlformats.org/drawingml/2006/picture">
+                  <pic:nvPicPr>
+                    <pic:cNvPr id="0" name=""/>
+                    <pic:cNvPicPr/>
+                  </pic:nvPicPr>
+                  <pic:blipFill>
+                    <a:blip r:embed="rId20"/>
+                    <a:stretch>
+                      <a:fillRect/>
+                    </a:stretch>
+                  </pic:blipFill>
+                  <pic:spPr>
+                    <a:xfrm>
+                      <a:off x="0" y="0"/>
+                      <a:ext cx="5612130" cy="2532380"/>
+                    </a:xfrm>
+                    <a:prstGeom prst="rect">
+                      <a:avLst/>
+                    </a:prstGeom>
+                  </pic:spPr>
+                </pic:pic>
+              </a:graphicData>
+            </a:graphic>
+          </wp:inline>
+        </w:drawing>
+      </w:r>
+    </w:p>
+    <w:p/>
+    <w:p/>
+    <w:p/>
+    <w:p/>
+    <w:p/>
+    <w:p/>
+    <w:p/>
+    <w:p/>
+    <w:p/>
+    <w:p>
+      <w:pPr>
+        <w:rPr>
+          <w:b/>
+          <w:i/>
+        </w:rPr>
+      </w:pPr>
+      <w:r>
+        <w:rPr>
+          <w:b/>
+          <w:i/>
+        </w:rPr>
+        <w:lastRenderedPageBreak/>
+        <w:t>PROJECT SUMMARY</w:t>
+      </w:r>
+    </w:p>
+    <w:p>
+      <w:r>
+        <w:rPr>
+          <w:noProof/>
+          <w:lang w:val="es-MX" w:eastAsia="es-MX"/>
+        </w:rPr>
+        <w:drawing>
+          <wp:inline distT="0" distB="0" distL="0" distR="0" wp14:anchorId="19560C5F" wp14:editId="152555BB">
+            <wp:extent cx="5612130" cy="1773555"/>
+            <wp:effectExtent l="0" t="0" r="7620" b="0"/>
+            <wp:docPr id="43" name="Imagen 43"/>
+            <wp:cNvGraphicFramePr>
+              <a:graphicFrameLocks xmlns:a="http://schemas.openxmlformats.org/drawingml/2006/main" noChangeAspect="1"/>
+            </wp:cNvGraphicFramePr>
+            <a:graphic xmlns:a="http://schemas.openxmlformats.org/drawingml/2006/main">
+              <a:graphicData uri="http://schemas.openxmlformats.org/drawingml/2006/picture">
+                <pic:pic xmlns:pic="http://schemas.openxmlformats.org/drawingml/2006/picture">
+                  <pic:nvPicPr>
+                    <pic:cNvPr id="0" name=""/>
+                    <pic:cNvPicPr/>
+                  </pic:nvPicPr>
+                  <pic:blipFill>
+                    <a:blip r:embed="rId21"/>
+                    <a:stretch>
+                      <a:fillRect/>
+                    </a:stretch>
+                  </pic:blipFill>
+                  <pic:spPr>
+                    <a:xfrm>
+                      <a:off x="0" y="0"/>
+                      <a:ext cx="5612130" cy="1773555"/>
+                    </a:xfrm>
+                    <a:prstGeom prst="rect">
+                      <a:avLst/>
+                    </a:prstGeom>
+                  </pic:spPr>
+                </pic:pic>
+              </a:graphicData>
+            </a:graphic>
+          </wp:inline>
+        </w:drawing>
+      </w:r>
+    </w:p>
+    <w:p>
+      <w:pPr>
+        <w:rPr>
+          <w:b/>
+          <w:i/>
+        </w:rPr>
+      </w:pPr>
+      <w:r>
+        <w:rPr>
+          <w:b/>
+          <w:i/>
+        </w:rPr>
+        <w:t>PROCEDURAL METRICS SUMMARY</w:t>
+      </w:r>
+    </w:p>
+    <w:p>
+      <w:r>
+        <w:rPr>
+          <w:noProof/>
+          <w:lang w:val="es-MX" w:eastAsia="es-MX"/>
+        </w:rPr>
+        <w:drawing>
+          <wp:inline distT="0" distB="0" distL="0" distR="0" wp14:anchorId="5456A9C5" wp14:editId="1BBBC54F">
+            <wp:extent cx="5612130" cy="340995"/>
+            <wp:effectExtent l="0" t="0" r="7620" b="1905"/>
+            <wp:docPr id="44" name="Imagen 44"/>
+            <wp:cNvGraphicFramePr>
+              <a:graphicFrameLocks xmlns:a="http://schemas.openxmlformats.org/drawingml/2006/main" noChangeAspect="1"/>
+            </wp:cNvGraphicFramePr>
+            <a:graphic xmlns:a="http://schemas.openxmlformats.org/drawingml/2006/main">
+              <a:graphicData uri="http://schemas.openxmlformats.org/drawingml/2006/picture">
+                <pic:pic xmlns:pic="http://schemas.openxmlformats.org/drawingml/2006/picture">
+                  <pic:nvPicPr>
+                    <pic:cNvPr id="0" name=""/>
+                    <pic:cNvPicPr/>
+                  </pic:nvPicPr>
+                  <pic:blipFill>
+                    <a:blip r:embed="rId22"/>
+                    <a:stretch>
+                      <a:fillRect/>
+                    </a:stretch>
+                  </pic:blipFill>
+                  <pic:spPr>
+                    <a:xfrm>
+                      <a:off x="0" y="0"/>
+                      <a:ext cx="5612130" cy="340995"/>
+                    </a:xfrm>
+                    <a:prstGeom prst="rect">
+                      <a:avLst/>
+                    </a:prstGeom>
+                  </pic:spPr>
+                </pic:pic>
+              </a:graphicData>
+            </a:graphic>
+          </wp:inline>
+        </w:drawing>
+      </w:r>
+    </w:p>
+    <w:p>
+      <w:pPr>
+        <w:rPr>
+          <w:b/>
+          <w:i/>
+        </w:rPr>
+      </w:pPr>
+      <w:r>
+        <w:rPr>
+          <w:b/>
+          <w:i/>
+        </w:rPr>
+        <w:t>OBJECT ORIENTED DESIGN</w:t>
+      </w:r>
+    </w:p>
+    <w:p>
+      <w:pPr>
+        <w:rPr>
+          <w:b/>
+          <w:i/>
+        </w:rPr>
+      </w:pPr>
+      <w:r>
+        <w:rPr>
+          <w:noProof/>
+          <w:lang w:val="es-MX" w:eastAsia="es-MX"/>
+        </w:rPr>
+        <w:drawing>
+          <wp:inline distT="0" distB="0" distL="0" distR="0" wp14:anchorId="0D8D19E8" wp14:editId="79278137">
+            <wp:extent cx="5612130" cy="342900"/>
+            <wp:effectExtent l="0" t="0" r="7620" b="0"/>
+            <wp:docPr id="45" name="Imagen 45"/>
+            <wp:cNvGraphicFramePr>
+              <a:graphicFrameLocks xmlns:a="http://schemas.openxmlformats.org/drawingml/2006/main" noChangeAspect="1"/>
+            </wp:cNvGraphicFramePr>
+            <a:graphic xmlns:a="http://schemas.openxmlformats.org/drawingml/2006/main">
+              <a:graphicData uri="http://schemas.openxmlformats.org/drawingml/2006/picture">
+                <pic:pic xmlns:pic="http://schemas.openxmlformats.org/drawingml/2006/picture">
+                  <pic:nvPicPr>
+                    <pic:cNvPr id="0" name=""/>
+                    <pic:cNvPicPr/>
+                  </pic:nvPicPr>
+                  <pic:blipFill>
+                    <a:blip r:embed="rId23"/>
+                    <a:stretch>
+                      <a:fillRect/>
+                    </a:stretch>
+                  </pic:blipFill>
+                  <pic:spPr>
+                    <a:xfrm>
+                      <a:off x="0" y="0"/>
+                      <a:ext cx="5612130" cy="342900"/>
+                    </a:xfrm>
+                    <a:prstGeom prst="rect">
+                      <a:avLst/>
+                    </a:prstGeom>
+                  </pic:spPr>
+                </pic:pic>
+              </a:graphicData>
+            </a:graphic>
+          </wp:inline>
+        </w:drawing>
+      </w:r>
+    </w:p>
+    <w:p>
+      <w:pPr>
+        <w:rPr>
+          <w:b/>
+          <w:i/>
+        </w:rPr>
+      </w:pPr>
+      <w:r>
+        <w:rPr>
+          <w:noProof/>
+          <w:lang w:val="es-MX" w:eastAsia="es-MX"/>
+        </w:rPr>
+        <w:drawing>
+          <wp:inline distT="0" distB="0" distL="0" distR="0" wp14:anchorId="7B951410" wp14:editId="212F9809">
+            <wp:extent cx="5612130" cy="617855"/>
+            <wp:effectExtent l="0" t="0" r="7620" b="0"/>
+            <wp:docPr id="46" name="Imagen 46"/>
+            <wp:cNvGraphicFramePr>
+              <a:graphicFrameLocks xmlns:a="http://schemas.openxmlformats.org/drawingml/2006/main" noChangeAspect="1"/>
+            </wp:cNvGraphicFramePr>
+            <a:graphic xmlns:a="http://schemas.openxmlformats.org/drawingml/2006/main">
+              <a:graphicData uri="http://schemas.openxmlformats.org/drawingml/2006/picture">
+                <pic:pic xmlns:pic="http://schemas.openxmlformats.org/drawingml/2006/picture">
+                  <pic:nvPicPr>
+                    <pic:cNvPr id="0" name=""/>
+                    <pic:cNvPicPr/>
+                  </pic:nvPicPr>
+                  <pic:blipFill>
+                    <a:blip r:embed="rId24"/>
+                    <a:stretch>
+                      <a:fillRect/>
+                    </a:stretch>
+                  </pic:blipFill>
+                  <pic:spPr>
+                    <a:xfrm>
+                      <a:off x="0" y="0"/>
+                      <a:ext cx="5612130" cy="617855"/>
                     </a:xfrm>
                     <a:prstGeom prst="rect">
                       <a:avLst/>

</xml_diff>

<commit_message>
DSE_FH_ITV_010: Documentation related to CCRI for PID (Control) module is ready
</commit_message>
<xml_diff>
--- a/4) Verification/10.3. CCRI_20190405.docx
+++ b/4) Verification/10.3. CCRI_20190405.docx
@@ -1775,6 +1775,394 @@
           </wp:inline>
         </w:drawing>
       </w:r>
+    </w:p>
+    <w:p>
+      <w:pPr>
+        <w:spacing w:after="200" w:line="276" w:lineRule="auto"/>
+      </w:pPr>
+      <w:r>
+        <w:br w:type="page"/>
+      </w:r>
+    </w:p>
+    <w:p>
+      <w:pPr>
+        <w:pStyle w:val="Ttulo2"/>
+      </w:pPr>
+      <w:proofErr w:type="spellStart"/>
+      <w:r>
+        <w:lastRenderedPageBreak/>
+        <w:t>Cyclomatic</w:t>
+      </w:r>
+      <w:proofErr w:type="spellEnd"/>
+      <w:r>
+        <w:t xml:space="preserve"> Complexity </w:t>
+      </w:r>
+      <w:proofErr w:type="spellStart"/>
+      <w:r>
+        <w:t>Redundance</w:t>
+      </w:r>
+      <w:proofErr w:type="spellEnd"/>
+      <w:r>
+        <w:t xml:space="preserve"> PID module</w:t>
+      </w:r>
+    </w:p>
+    <w:p>
+      <w:pPr>
+        <w:rPr>
+          <w:b/>
+          <w:i/>
+        </w:rPr>
+      </w:pPr>
+      <w:r>
+        <w:rPr>
+          <w:b/>
+          <w:i/>
+        </w:rPr>
+        <w:t>DETAILED REPORT ON MODULE</w:t>
+      </w:r>
+    </w:p>
+    <w:p>
+      <w:r>
+        <w:rPr>
+          <w:noProof/>
+          <w:lang w:val="es-MX" w:eastAsia="es-MX"/>
+        </w:rPr>
+        <w:drawing>
+          <wp:inline distT="0" distB="0" distL="0" distR="0" wp14:anchorId="2C3AB4E8" wp14:editId="633AE472">
+            <wp:extent cx="5612130" cy="2204085"/>
+            <wp:effectExtent l="0" t="0" r="7620" b="5715"/>
+            <wp:docPr id="47" name="Imagen 47"/>
+            <wp:cNvGraphicFramePr>
+              <a:graphicFrameLocks xmlns:a="http://schemas.openxmlformats.org/drawingml/2006/main" noChangeAspect="1"/>
+            </wp:cNvGraphicFramePr>
+            <a:graphic xmlns:a="http://schemas.openxmlformats.org/drawingml/2006/main">
+              <a:graphicData uri="http://schemas.openxmlformats.org/drawingml/2006/picture">
+                <pic:pic xmlns:pic="http://schemas.openxmlformats.org/drawingml/2006/picture">
+                  <pic:nvPicPr>
+                    <pic:cNvPr id="0" name=""/>
+                    <pic:cNvPicPr/>
+                  </pic:nvPicPr>
+                  <pic:blipFill>
+                    <a:blip r:embed="rId25"/>
+                    <a:stretch>
+                      <a:fillRect/>
+                    </a:stretch>
+                  </pic:blipFill>
+                  <pic:spPr>
+                    <a:xfrm>
+                      <a:off x="0" y="0"/>
+                      <a:ext cx="5612130" cy="2204085"/>
+                    </a:xfrm>
+                    <a:prstGeom prst="rect">
+                      <a:avLst/>
+                    </a:prstGeom>
+                  </pic:spPr>
+                </pic:pic>
+              </a:graphicData>
+            </a:graphic>
+          </wp:inline>
+        </w:drawing>
+      </w:r>
+    </w:p>
+    <w:p>
+      <w:pPr>
+        <w:rPr>
+          <w:b/>
+          <w:i/>
+        </w:rPr>
+      </w:pPr>
+      <w:r>
+        <w:rPr>
+          <w:b/>
+          <w:i/>
+        </w:rPr>
+        <w:t>FUNCTIONS</w:t>
+      </w:r>
+    </w:p>
+    <w:p>
+      <w:r>
+        <w:rPr>
+          <w:noProof/>
+          <w:lang w:val="es-MX" w:eastAsia="es-MX"/>
+        </w:rPr>
+        <w:drawing>
+          <wp:inline distT="0" distB="0" distL="0" distR="0" wp14:anchorId="655AE425" wp14:editId="6AEF4D82">
+            <wp:extent cx="5612130" cy="3081655"/>
+            <wp:effectExtent l="0" t="0" r="7620" b="4445"/>
+            <wp:docPr id="48" name="Imagen 48"/>
+            <wp:cNvGraphicFramePr>
+              <a:graphicFrameLocks xmlns:a="http://schemas.openxmlformats.org/drawingml/2006/main" noChangeAspect="1"/>
+            </wp:cNvGraphicFramePr>
+            <a:graphic xmlns:a="http://schemas.openxmlformats.org/drawingml/2006/main">
+              <a:graphicData uri="http://schemas.openxmlformats.org/drawingml/2006/picture">
+                <pic:pic xmlns:pic="http://schemas.openxmlformats.org/drawingml/2006/picture">
+                  <pic:nvPicPr>
+                    <pic:cNvPr id="0" name=""/>
+                    <pic:cNvPicPr/>
+                  </pic:nvPicPr>
+                  <pic:blipFill>
+                    <a:blip r:embed="rId26"/>
+                    <a:stretch>
+                      <a:fillRect/>
+                    </a:stretch>
+                  </pic:blipFill>
+                  <pic:spPr>
+                    <a:xfrm>
+                      <a:off x="0" y="0"/>
+                      <a:ext cx="5612130" cy="3081655"/>
+                    </a:xfrm>
+                    <a:prstGeom prst="rect">
+                      <a:avLst/>
+                    </a:prstGeom>
+                  </pic:spPr>
+                </pic:pic>
+              </a:graphicData>
+            </a:graphic>
+          </wp:inline>
+        </w:drawing>
+      </w:r>
+    </w:p>
+    <w:p/>
+    <w:p/>
+    <w:p/>
+    <w:p/>
+    <w:p/>
+    <w:p/>
+    <w:p/>
+    <w:p>
+      <w:pPr>
+        <w:rPr>
+          <w:b/>
+          <w:i/>
+        </w:rPr>
+      </w:pPr>
+      <w:r>
+        <w:rPr>
+          <w:b/>
+          <w:i/>
+        </w:rPr>
+        <w:lastRenderedPageBreak/>
+        <w:t>PROJECT SUMMARY</w:t>
+      </w:r>
+    </w:p>
+    <w:p>
+      <w:r>
+        <w:rPr>
+          <w:noProof/>
+          <w:lang w:val="es-MX" w:eastAsia="es-MX"/>
+        </w:rPr>
+        <w:drawing>
+          <wp:inline distT="0" distB="0" distL="0" distR="0" wp14:anchorId="797D6DE8" wp14:editId="5BEE5CE2">
+            <wp:extent cx="5612130" cy="1719580"/>
+            <wp:effectExtent l="0" t="0" r="7620" b="0"/>
+            <wp:docPr id="50" name="Imagen 50"/>
+            <wp:cNvGraphicFramePr>
+              <a:graphicFrameLocks xmlns:a="http://schemas.openxmlformats.org/drawingml/2006/main" noChangeAspect="1"/>
+            </wp:cNvGraphicFramePr>
+            <a:graphic xmlns:a="http://schemas.openxmlformats.org/drawingml/2006/main">
+              <a:graphicData uri="http://schemas.openxmlformats.org/drawingml/2006/picture">
+                <pic:pic xmlns:pic="http://schemas.openxmlformats.org/drawingml/2006/picture">
+                  <pic:nvPicPr>
+                    <pic:cNvPr id="0" name=""/>
+                    <pic:cNvPicPr/>
+                  </pic:nvPicPr>
+                  <pic:blipFill>
+                    <a:blip r:embed="rId27"/>
+                    <a:stretch>
+                      <a:fillRect/>
+                    </a:stretch>
+                  </pic:blipFill>
+                  <pic:spPr>
+                    <a:xfrm>
+                      <a:off x="0" y="0"/>
+                      <a:ext cx="5612130" cy="1719580"/>
+                    </a:xfrm>
+                    <a:prstGeom prst="rect">
+                      <a:avLst/>
+                    </a:prstGeom>
+                  </pic:spPr>
+                </pic:pic>
+              </a:graphicData>
+            </a:graphic>
+          </wp:inline>
+        </w:drawing>
+      </w:r>
+    </w:p>
+    <w:p>
+      <w:pPr>
+        <w:rPr>
+          <w:b/>
+          <w:i/>
+        </w:rPr>
+      </w:pPr>
+      <w:r>
+        <w:rPr>
+          <w:b/>
+          <w:i/>
+        </w:rPr>
+        <w:t>PROCEDURAL METRICS SUMMARY</w:t>
+      </w:r>
+    </w:p>
+    <w:p>
+      <w:r>
+        <w:rPr>
+          <w:noProof/>
+          <w:lang w:val="es-MX" w:eastAsia="es-MX"/>
+        </w:rPr>
+        <w:drawing>
+          <wp:inline distT="0" distB="0" distL="0" distR="0" wp14:anchorId="626E30D4" wp14:editId="38540FFB">
+            <wp:extent cx="5612130" cy="347345"/>
+            <wp:effectExtent l="0" t="0" r="7620" b="0"/>
+            <wp:docPr id="51" name="Imagen 51"/>
+            <wp:cNvGraphicFramePr>
+              <a:graphicFrameLocks xmlns:a="http://schemas.openxmlformats.org/drawingml/2006/main" noChangeAspect="1"/>
+            </wp:cNvGraphicFramePr>
+            <a:graphic xmlns:a="http://schemas.openxmlformats.org/drawingml/2006/main">
+              <a:graphicData uri="http://schemas.openxmlformats.org/drawingml/2006/picture">
+                <pic:pic xmlns:pic="http://schemas.openxmlformats.org/drawingml/2006/picture">
+                  <pic:nvPicPr>
+                    <pic:cNvPr id="0" name=""/>
+                    <pic:cNvPicPr/>
+                  </pic:nvPicPr>
+                  <pic:blipFill>
+                    <a:blip r:embed="rId28"/>
+                    <a:stretch>
+                      <a:fillRect/>
+                    </a:stretch>
+                  </pic:blipFill>
+                  <pic:spPr>
+                    <a:xfrm>
+                      <a:off x="0" y="0"/>
+                      <a:ext cx="5612130" cy="347345"/>
+                    </a:xfrm>
+                    <a:prstGeom prst="rect">
+                      <a:avLst/>
+                    </a:prstGeom>
+                  </pic:spPr>
+                </pic:pic>
+              </a:graphicData>
+            </a:graphic>
+          </wp:inline>
+        </w:drawing>
+      </w:r>
+    </w:p>
+    <w:p>
+      <w:pPr>
+        <w:rPr>
+          <w:b/>
+          <w:i/>
+        </w:rPr>
+      </w:pPr>
+      <w:r>
+        <w:rPr>
+          <w:b/>
+          <w:i/>
+        </w:rPr>
+        <w:t>OBJECT ORIENTED DESIGN</w:t>
+      </w:r>
+    </w:p>
+    <w:p>
+      <w:pPr>
+        <w:rPr>
+          <w:b/>
+          <w:i/>
+        </w:rPr>
+      </w:pPr>
+      <w:r>
+        <w:rPr>
+          <w:noProof/>
+          <w:lang w:val="es-MX" w:eastAsia="es-MX"/>
+        </w:rPr>
+        <w:drawing>
+          <wp:inline distT="0" distB="0" distL="0" distR="0" wp14:anchorId="0BF5D74B" wp14:editId="71511A2E">
+            <wp:extent cx="5612130" cy="350520"/>
+            <wp:effectExtent l="0" t="0" r="7620" b="0"/>
+            <wp:docPr id="52" name="Imagen 52"/>
+            <wp:cNvGraphicFramePr>
+              <a:graphicFrameLocks xmlns:a="http://schemas.openxmlformats.org/drawingml/2006/main" noChangeAspect="1"/>
+            </wp:cNvGraphicFramePr>
+            <a:graphic xmlns:a="http://schemas.openxmlformats.org/drawingml/2006/main">
+              <a:graphicData uri="http://schemas.openxmlformats.org/drawingml/2006/picture">
+                <pic:pic xmlns:pic="http://schemas.openxmlformats.org/drawingml/2006/picture">
+                  <pic:nvPicPr>
+                    <pic:cNvPr id="0" name=""/>
+                    <pic:cNvPicPr/>
+                  </pic:nvPicPr>
+                  <pic:blipFill>
+                    <a:blip r:embed="rId29"/>
+                    <a:stretch>
+                      <a:fillRect/>
+                    </a:stretch>
+                  </pic:blipFill>
+                  <pic:spPr>
+                    <a:xfrm>
+                      <a:off x="0" y="0"/>
+                      <a:ext cx="5612130" cy="350520"/>
+                    </a:xfrm>
+                    <a:prstGeom prst="rect">
+                      <a:avLst/>
+                    </a:prstGeom>
+                  </pic:spPr>
+                </pic:pic>
+              </a:graphicData>
+            </a:graphic>
+          </wp:inline>
+        </w:drawing>
+      </w:r>
+    </w:p>
+    <w:p>
+      <w:pPr>
+        <w:rPr>
+          <w:b/>
+          <w:i/>
+        </w:rPr>
+      </w:pPr>
+      <w:r>
+        <w:rPr>
+          <w:noProof/>
+          <w:lang w:val="es-MX" w:eastAsia="es-MX"/>
+        </w:rPr>
+        <w:drawing>
+          <wp:inline distT="0" distB="0" distL="0" distR="0" wp14:anchorId="4F6650EB" wp14:editId="233B2B1A">
+            <wp:extent cx="5612130" cy="624205"/>
+            <wp:effectExtent l="0" t="0" r="7620" b="4445"/>
+            <wp:docPr id="53" name="Imagen 53"/>
+            <wp:cNvGraphicFramePr>
+              <a:graphicFrameLocks xmlns:a="http://schemas.openxmlformats.org/drawingml/2006/main" noChangeAspect="1"/>
+            </wp:cNvGraphicFramePr>
+            <a:graphic xmlns:a="http://schemas.openxmlformats.org/drawingml/2006/main">
+              <a:graphicData uri="http://schemas.openxmlformats.org/drawingml/2006/picture">
+                <pic:pic xmlns:pic="http://schemas.openxmlformats.org/drawingml/2006/picture">
+                  <pic:nvPicPr>
+                    <pic:cNvPr id="0" name=""/>
+                    <pic:cNvPicPr/>
+                  </pic:nvPicPr>
+                  <pic:blipFill>
+                    <a:blip r:embed="rId30"/>
+                    <a:stretch>
+                      <a:fillRect/>
+                    </a:stretch>
+                  </pic:blipFill>
+                  <pic:spPr>
+                    <a:xfrm>
+                      <a:off x="0" y="0"/>
+                      <a:ext cx="5612130" cy="624205"/>
+                    </a:xfrm>
+                    <a:prstGeom prst="rect">
+                      <a:avLst/>
+                    </a:prstGeom>
+                  </pic:spPr>
+                </pic:pic>
+              </a:graphicData>
+            </a:graphic>
+          </wp:inline>
+        </w:drawing>
+      </w:r>
+    </w:p>
+    <w:p>
+      <w:pPr>
+        <w:spacing w:after="200" w:line="276" w:lineRule="auto"/>
+      </w:pPr>
     </w:p>
     <w:p>
       <w:pPr>

</xml_diff>